<commit_message>
Descripción de la documentación a entregar
</commit_message>
<xml_diff>
--- a/Trabajo de fin de grado/Anteproyecto.docx
+++ b/Trabajo de fin de grado/Anteproyecto.docx
@@ -5,7 +5,7 @@
     <w:sdt>
       <w:sdtPr>
         <w:rPr>
-          <w:rFonts w:eastAsiaTheme="minorHAnsi"/>
+          <w:rFonts w:ascii="Arial" w:eastAsiaTheme="minorHAnsi" w:hAnsi="Arial"/>
           <w:sz w:val="2"/>
           <w:lang w:eastAsia="en-US"/>
         </w:rPr>
@@ -17,7 +17,6 @@
       </w:sdtPr>
       <w:sdtEndPr>
         <w:rPr>
-          <w:rFonts w:ascii="Arial" w:hAnsi="Arial"/>
           <w:sz w:val="24"/>
         </w:rPr>
       </w:sdtEndPr>
@@ -1075,6 +1074,7 @@
       <w:sdtPr>
         <w:rPr>
           <w:rFonts w:asciiTheme="minorHAnsi" w:eastAsiaTheme="minorHAnsi" w:hAnsiTheme="minorHAnsi" w:cstheme="minorBidi"/>
+          <w:b w:val="0"/>
           <w:color w:val="auto"/>
           <w:sz w:val="22"/>
           <w:szCs w:val="22"/>
@@ -1130,21 +1130,7 @@
                 <w:rStyle w:val="Hipervnculo"/>
                 <w:noProof/>
               </w:rPr>
-              <w:t>Presentación del problema</w:t>
-            </w:r>
-            <w:r>
-              <w:rPr>
-                <w:rStyle w:val="Hipervnculo"/>
-                <w:noProof/>
-              </w:rPr>
-              <w:t xml:space="preserve"> </w:t>
-            </w:r>
-            <w:r>
-              <w:rPr>
-                <w:rStyle w:val="Hipervnculo"/>
-                <w:noProof/>
-              </w:rPr>
-              <w:t>planteado</w:t>
+              <w:t>Presentación del problema planteado</w:t>
             </w:r>
             <w:r>
               <w:rPr>
@@ -1783,13 +1769,7 @@
         <w:jc w:val="both"/>
       </w:pPr>
       <w:r>
-        <w:t xml:space="preserve">Estas limitaciones pueden traducirse </w:t>
-      </w:r>
-      <w:r>
-        <w:t xml:space="preserve">en </w:t>
-      </w:r>
-      <w:r>
-        <w:t>errores, pérdida de información y dificultades en la gestión de los dispositivos tecnológicos, impactando negativamente en la eficacia del alquiler diseñado para beneficiar a los alumnos del centro.</w:t>
+        <w:t>Estas limitaciones pueden traducirse en errores, pérdida de información y dificultades en la gestión de los dispositivos tecnológicos, impactando negativamente en la eficacia del alquiler diseñado para beneficiar a los alumnos del centro.</w:t>
       </w:r>
     </w:p>
     <w:p>
@@ -1917,6 +1897,165 @@
     </w:p>
     <w:p/>
     <w:p>
+      <w:pPr>
+        <w:pStyle w:val="Prrafodelista"/>
+        <w:numPr>
+          <w:ilvl w:val="0"/>
+          <w:numId w:val="1"/>
+        </w:numPr>
+      </w:pPr>
+      <w:r>
+        <w:t>Productos de la planificación</w:t>
+      </w:r>
+      <w:r>
+        <w:t xml:space="preserve">: </w:t>
+      </w:r>
+      <w:r>
+        <w:t>A</w:t>
+      </w:r>
+      <w:r>
+        <w:t>nteproyecto</w:t>
+      </w:r>
+    </w:p>
+    <w:p>
+      <w:pPr>
+        <w:pStyle w:val="Prrafodelista"/>
+        <w:numPr>
+          <w:ilvl w:val="0"/>
+          <w:numId w:val="1"/>
+        </w:numPr>
+      </w:pPr>
+      <w:r>
+        <w:t>Productos del análisis</w:t>
+      </w:r>
+      <w:r>
+        <w:t>: Diagrama Entidad-Relación</w:t>
+      </w:r>
+      <w:r>
+        <w:t xml:space="preserve"> y </w:t>
+      </w:r>
+      <w:r>
+        <w:t>diagrama de</w:t>
+      </w:r>
+      <w:r>
+        <w:t xml:space="preserve"> casos de uso.</w:t>
+      </w:r>
+    </w:p>
+    <w:p>
+      <w:pPr>
+        <w:pStyle w:val="Prrafodelista"/>
+        <w:numPr>
+          <w:ilvl w:val="0"/>
+          <w:numId w:val="1"/>
+        </w:numPr>
+      </w:pPr>
+      <w:r>
+        <w:t xml:space="preserve">Productos del diseño: </w:t>
+      </w:r>
+      <w:r>
+        <w:t>P</w:t>
+      </w:r>
+      <w:r>
+        <w:t xml:space="preserve">rototipo de la interfaz, diagrama de clases, </w:t>
+      </w:r>
+      <w:r>
+        <w:t>diagrama relacional</w:t>
+      </w:r>
+      <w:r>
+        <w:t xml:space="preserve">, </w:t>
+      </w:r>
+      <w:r>
+        <w:t>documento del</w:t>
+      </w:r>
+      <w:r>
+        <w:t xml:space="preserve"> color y tipografía.</w:t>
+      </w:r>
+    </w:p>
+    <w:p>
+      <w:pPr>
+        <w:pStyle w:val="Prrafodelista"/>
+        <w:numPr>
+          <w:ilvl w:val="0"/>
+          <w:numId w:val="1"/>
+        </w:numPr>
+      </w:pPr>
+      <w:r>
+        <w:t xml:space="preserve">Productos de la implementación: </w:t>
+      </w:r>
+      <w:r>
+        <w:t>Documentación del código.</w:t>
+      </w:r>
+    </w:p>
+    <w:p>
+      <w:pPr>
+        <w:pStyle w:val="Prrafodelista"/>
+        <w:numPr>
+          <w:ilvl w:val="0"/>
+          <w:numId w:val="1"/>
+        </w:numPr>
+      </w:pPr>
+      <w:r>
+        <w:t xml:space="preserve">Productos de las pruebas. </w:t>
+      </w:r>
+      <w:r>
+        <w:t>P</w:t>
+      </w:r>
+      <w:r>
+        <w:t>ruebas realizadas y resultados obtenidos</w:t>
+      </w:r>
+      <w:r>
+        <w:t>.</w:t>
+      </w:r>
+    </w:p>
+    <w:p>
+      <w:pPr>
+        <w:pStyle w:val="Prrafodelista"/>
+        <w:numPr>
+          <w:ilvl w:val="0"/>
+          <w:numId w:val="1"/>
+        </w:numPr>
+      </w:pPr>
+      <w:r>
+        <w:t xml:space="preserve">Memoria del proyecto: Diario de trabajo </w:t>
+      </w:r>
+      <w:r>
+        <w:t>(</w:t>
+      </w:r>
+      <w:r>
+        <w:t xml:space="preserve">tareas </w:t>
+      </w:r>
+      <w:r>
+        <w:t>realizadas</w:t>
+      </w:r>
+      <w:r>
+        <w:t>, dificultades</w:t>
+      </w:r>
+      <w:r>
+        <w:t xml:space="preserve"> encontradas</w:t>
+      </w:r>
+      <w:r>
+        <w:t>, cambios</w:t>
+      </w:r>
+      <w:r>
+        <w:t>,</w:t>
+      </w:r>
+      <w:r>
+        <w:t xml:space="preserve"> problemas</w:t>
+      </w:r>
+      <w:r>
+        <w:t xml:space="preserve"> y</w:t>
+      </w:r>
+      <w:r>
+        <w:t xml:space="preserve"> soluciones aport</w:t>
+      </w:r>
+      <w:r>
+        <w:t>adas)</w:t>
+      </w:r>
+      <w:r>
+        <w:t>.</w:t>
+      </w:r>
+    </w:p>
+    <w:p>
       <w:r>
         <w:br w:type="page"/>
       </w:r>
@@ -1959,6 +2098,18 @@
     </w:p>
     <w:p>
       <w:r>
+        <w:t>30/12/2023</w:t>
+      </w:r>
+      <w:r>
+        <w:tab/>
+        <w:t>Desarrollo del DAFO</w:t>
+      </w:r>
+      <w:r>
+        <w:t xml:space="preserve"> y de la descripción de la documentación a entregar</w:t>
+      </w:r>
+    </w:p>
+    <w:p>
+      <w:r>
         <w:br w:type="page"/>
       </w:r>
     </w:p>
@@ -1974,8 +2125,8 @@
       <w:bookmarkEnd w:id="7"/>
     </w:p>
     <w:sectPr>
-      <w:headerReference w:type="default" r:id="rId7"/>
-      <w:footerReference w:type="default" r:id="rId8"/>
+      <w:headerReference w:type="default" r:id="rId8"/>
+      <w:footerReference w:type="default" r:id="rId9"/>
       <w:pgSz w:w="11906" w:h="16838"/>
       <w:pgMar w:top="1135" w:right="1701" w:bottom="1417" w:left="1701" w:header="426" w:footer="708" w:gutter="0"/>
       <w:pgNumType w:start="0"/>
@@ -2125,6 +2276,127 @@
     </w:r>
   </w:p>
 </w:hdr>
+</file>
+
+<file path=word/numbering.xml><?xml version="1.0" encoding="utf-8"?>
+<w:numbering xmlns:wpc="http://schemas.microsoft.com/office/word/2010/wordprocessingCanvas" xmlns:cx="http://schemas.microsoft.com/office/drawing/2014/chartex" xmlns:cx1="http://schemas.microsoft.com/office/drawing/2015/9/8/chartex" xmlns:cx2="http://schemas.microsoft.com/office/drawing/2015/10/21/chartex" xmlns:cx3="http://schemas.microsoft.com/office/drawing/2016/5/9/chartex" xmlns:cx4="http://schemas.microsoft.com/office/drawing/2016/5/10/chartex" xmlns:cx5="http://schemas.microsoft.com/office/drawing/2016/5/11/chartex" xmlns:cx6="http://schemas.microsoft.com/office/drawing/2016/5/12/chartex" xmlns:cx7="http://schemas.microsoft.com/office/drawing/2016/5/13/chartex" xmlns:cx8="http://schemas.microsoft.com/office/drawing/2016/5/14/chartex" xmlns:mc="http://schemas.openxmlformats.org/markup-compatibility/2006" xmlns:aink="http://schemas.microsoft.com/office/drawing/2016/ink" xmlns:am3d="http://schemas.microsoft.com/office/drawing/2017/model3d" xmlns:o="urn:schemas-microsoft-com:office:office" xmlns:r="http://schemas.openxmlformats.org/officeDocument/2006/relationships" xmlns:m="http://schemas.openxmlformats.org/officeDocument/2006/math" xmlns:v="urn:schemas-microsoft-com:vml" xmlns:wp14="http://schemas.microsoft.com/office/word/2010/wordprocessingDrawing" xmlns:wp="http://schemas.openxmlformats.org/drawingml/2006/wordprocessingDrawing" xmlns:w10="urn:schemas-microsoft-com:office:word" xmlns:w="http://schemas.openxmlformats.org/wordprocessingml/2006/main" xmlns:w14="http://schemas.microsoft.com/office/word/2010/wordml" xmlns:w15="http://schemas.microsoft.com/office/word/2012/wordml" xmlns:w16cex="http://schemas.microsoft.com/office/word/2018/wordml/cex" xmlns:w16cid="http://schemas.microsoft.com/office/word/2016/wordml/cid" xmlns:w16="http://schemas.microsoft.com/office/word/2018/wordml" xmlns:w16sdtdh="http://schemas.microsoft.com/office/word/2020/wordml/sdtdatahash" xmlns:w16se="http://schemas.microsoft.com/office/word/2015/wordml/symex" xmlns:wpg="http://schemas.microsoft.com/office/word/2010/wordprocessingGroup" xmlns:wpi="http://schemas.microsoft.com/office/word/2010/wordprocessingInk" xmlns:wne="http://schemas.microsoft.com/office/word/2006/wordml" xmlns:wps="http://schemas.microsoft.com/office/word/2010/wordprocessingShape" mc:Ignorable="w14 w15 w16se w16cid w16 w16cex w16sdtdh wp14">
+  <w:abstractNum w:abstractNumId="0" w15:restartNumberingAfterBreak="0">
+    <w:nsid w:val="63174345"/>
+    <w:multiLevelType w:val="hybridMultilevel"/>
+    <w:tmpl w:val="F0D81480"/>
+    <w:lvl w:ilvl="0" w:tplc="0C0A0001">
+      <w:start w:val="1"/>
+      <w:numFmt w:val="bullet"/>
+      <w:lvlText w:val=""/>
+      <w:lvlJc w:val="left"/>
+      <w:pPr>
+        <w:ind w:left="720" w:hanging="360"/>
+      </w:pPr>
+      <w:rPr>
+        <w:rFonts w:ascii="Symbol" w:hAnsi="Symbol" w:hint="default"/>
+      </w:rPr>
+    </w:lvl>
+    <w:lvl w:ilvl="1" w:tplc="0C0A0003" w:tentative="1">
+      <w:start w:val="1"/>
+      <w:numFmt w:val="bullet"/>
+      <w:lvlText w:val="o"/>
+      <w:lvlJc w:val="left"/>
+      <w:pPr>
+        <w:ind w:left="1440" w:hanging="360"/>
+      </w:pPr>
+      <w:rPr>
+        <w:rFonts w:ascii="Courier New" w:hAnsi="Courier New" w:cs="Courier New" w:hint="default"/>
+      </w:rPr>
+    </w:lvl>
+    <w:lvl w:ilvl="2" w:tplc="0C0A0005" w:tentative="1">
+      <w:start w:val="1"/>
+      <w:numFmt w:val="bullet"/>
+      <w:lvlText w:val=""/>
+      <w:lvlJc w:val="left"/>
+      <w:pPr>
+        <w:ind w:left="2160" w:hanging="360"/>
+      </w:pPr>
+      <w:rPr>
+        <w:rFonts w:ascii="Wingdings" w:hAnsi="Wingdings" w:hint="default"/>
+      </w:rPr>
+    </w:lvl>
+    <w:lvl w:ilvl="3" w:tplc="0C0A0001" w:tentative="1">
+      <w:start w:val="1"/>
+      <w:numFmt w:val="bullet"/>
+      <w:lvlText w:val=""/>
+      <w:lvlJc w:val="left"/>
+      <w:pPr>
+        <w:ind w:left="2880" w:hanging="360"/>
+      </w:pPr>
+      <w:rPr>
+        <w:rFonts w:ascii="Symbol" w:hAnsi="Symbol" w:hint="default"/>
+      </w:rPr>
+    </w:lvl>
+    <w:lvl w:ilvl="4" w:tplc="0C0A0003" w:tentative="1">
+      <w:start w:val="1"/>
+      <w:numFmt w:val="bullet"/>
+      <w:lvlText w:val="o"/>
+      <w:lvlJc w:val="left"/>
+      <w:pPr>
+        <w:ind w:left="3600" w:hanging="360"/>
+      </w:pPr>
+      <w:rPr>
+        <w:rFonts w:ascii="Courier New" w:hAnsi="Courier New" w:cs="Courier New" w:hint="default"/>
+      </w:rPr>
+    </w:lvl>
+    <w:lvl w:ilvl="5" w:tplc="0C0A0005" w:tentative="1">
+      <w:start w:val="1"/>
+      <w:numFmt w:val="bullet"/>
+      <w:lvlText w:val=""/>
+      <w:lvlJc w:val="left"/>
+      <w:pPr>
+        <w:ind w:left="4320" w:hanging="360"/>
+      </w:pPr>
+      <w:rPr>
+        <w:rFonts w:ascii="Wingdings" w:hAnsi="Wingdings" w:hint="default"/>
+      </w:rPr>
+    </w:lvl>
+    <w:lvl w:ilvl="6" w:tplc="0C0A0001" w:tentative="1">
+      <w:start w:val="1"/>
+      <w:numFmt w:val="bullet"/>
+      <w:lvlText w:val=""/>
+      <w:lvlJc w:val="left"/>
+      <w:pPr>
+        <w:ind w:left="5040" w:hanging="360"/>
+      </w:pPr>
+      <w:rPr>
+        <w:rFonts w:ascii="Symbol" w:hAnsi="Symbol" w:hint="default"/>
+      </w:rPr>
+    </w:lvl>
+    <w:lvl w:ilvl="7" w:tplc="0C0A0003" w:tentative="1">
+      <w:start w:val="1"/>
+      <w:numFmt w:val="bullet"/>
+      <w:lvlText w:val="o"/>
+      <w:lvlJc w:val="left"/>
+      <w:pPr>
+        <w:ind w:left="5760" w:hanging="360"/>
+      </w:pPr>
+      <w:rPr>
+        <w:rFonts w:ascii="Courier New" w:hAnsi="Courier New" w:cs="Courier New" w:hint="default"/>
+      </w:rPr>
+    </w:lvl>
+    <w:lvl w:ilvl="8" w:tplc="0C0A0005" w:tentative="1">
+      <w:start w:val="1"/>
+      <w:numFmt w:val="bullet"/>
+      <w:lvlText w:val=""/>
+      <w:lvlJc w:val="left"/>
+      <w:pPr>
+        <w:ind w:left="6480" w:hanging="360"/>
+      </w:pPr>
+      <w:rPr>
+        <w:rFonts w:ascii="Wingdings" w:hAnsi="Wingdings" w:hint="default"/>
+      </w:rPr>
+    </w:lvl>
+  </w:abstractNum>
+  <w:num w:numId="1">
+    <w:abstractNumId w:val="0"/>
+  </w:num>
+</w:numbering>
 </file>
 
 <file path=word/styles.xml><?xml version="1.0" encoding="utf-8"?>
@@ -2740,6 +3012,17 @@
       <w:szCs w:val="26"/>
     </w:rPr>
   </w:style>
+  <w:style w:type="paragraph" w:styleId="Prrafodelista">
+    <w:name w:val="List Paragraph"/>
+    <w:basedOn w:val="Normal"/>
+    <w:uiPriority w:val="34"/>
+    <w:qFormat/>
+    <w:rsid w:val="00FF44E7"/>
+    <w:pPr>
+      <w:ind w:left="720"/>
+      <w:contextualSpacing/>
+    </w:pPr>
+  </w:style>
 </w:styles>
 </file>
 

</xml_diff>